<commit_message>
Fix after sidang akhir
</commit_message>
<xml_diff>
--- a/bab 3 - prasidang.docx
+++ b/bab 3 - prasidang.docx
@@ -1309,9 +1309,9 @@
         </w:rPr>
         <w:drawing>
           <wp:inline distT="0" distB="0" distL="0" distR="0">
-            <wp:extent cx="4035425" cy="5314950"/>
-            <wp:effectExtent l="19050" t="0" r="3175" b="0"/>
-            <wp:docPr id="5" name="Picture 4" descr="flomap berjalan.jpg"/>
+            <wp:extent cx="4686300" cy="6172200"/>
+            <wp:effectExtent l="19050" t="0" r="0" b="0"/>
+            <wp:docPr id="1" name="Picture 0" descr="flomap berjalan.jpg"/>
             <wp:cNvGraphicFramePr>
               <a:graphicFrameLocks xmlns:a="http://schemas.openxmlformats.org/drawingml/2006/main" noChangeAspect="1"/>
             </wp:cNvGraphicFramePr>
@@ -1331,7 +1331,7 @@
                   <pic:spPr>
                     <a:xfrm>
                       <a:off x="0" y="0"/>
-                      <a:ext cx="4035425" cy="5314950"/>
+                      <a:ext cx="4686300" cy="6172200"/>
                     </a:xfrm>
                     <a:prstGeom prst="rect">
                       <a:avLst/>
@@ -1362,6 +1362,7 @@
           <w:sz w:val="24"/>
           <w:szCs w:val="24"/>
         </w:rPr>
+        <w:lastRenderedPageBreak/>
         <w:t>Gambar 3.</w:t>
       </w:r>
       <w:r>
@@ -1417,7 +1418,6 @@
           <w:sz w:val="24"/>
           <w:szCs w:val="24"/>
         </w:rPr>
-        <w:lastRenderedPageBreak/>
         <w:t>Keterangan dari gambar 3.</w:t>
       </w:r>
       <w:r>
@@ -1770,6 +1770,30 @@
         </w:rPr>
         <w:t>Bagian Pelayanan memeriksa kembali surat yang telah ditanda tangani, dan kemudian surat diberikan kepada Penduduk.</w:t>
       </w:r>
+    </w:p>
+    <w:p>
+      <w:pPr>
+        <w:spacing w:line="480" w:lineRule="auto"/>
+        <w:jc w:val="both"/>
+        <w:rPr>
+          <w:rFonts w:ascii="Times New Roman" w:hAnsi="Times New Roman" w:cs="Times New Roman"/>
+          <w:sz w:val="24"/>
+          <w:szCs w:val="24"/>
+          <w:lang w:val="en-US"/>
+        </w:rPr>
+      </w:pPr>
+    </w:p>
+    <w:p>
+      <w:pPr>
+        <w:spacing w:line="480" w:lineRule="auto"/>
+        <w:jc w:val="both"/>
+        <w:rPr>
+          <w:rFonts w:ascii="Times New Roman" w:hAnsi="Times New Roman" w:cs="Times New Roman"/>
+          <w:sz w:val="24"/>
+          <w:szCs w:val="24"/>
+          <w:lang w:val="en-US"/>
+        </w:rPr>
+      </w:pPr>
     </w:p>
     <w:p>
       <w:pPr>
@@ -1795,6 +1819,7 @@
           <w:sz w:val="24"/>
           <w:szCs w:val="24"/>
         </w:rPr>
+        <w:lastRenderedPageBreak/>
         <w:t>Gambaran Umum</w:t>
       </w:r>
     </w:p>
@@ -1893,16 +1918,7 @@
           <w:sz w:val="24"/>
           <w:szCs w:val="24"/>
         </w:rPr>
-        <w:t xml:space="preserve">. Aplikasi ini dibangun sebagai implementasi dari latar belakang yang telah dibahas </w:t>
-      </w:r>
-      <w:r>
-        <w:rPr>
-          <w:rFonts w:ascii="Times New Roman" w:hAnsi="Times New Roman" w:cs="Times New Roman"/>
-          <w:sz w:val="24"/>
-          <w:szCs w:val="24"/>
-        </w:rPr>
-        <w:lastRenderedPageBreak/>
-        <w:t>pada bagian sebelumnya.</w:t>
+        <w:t>. Aplikasi ini dibangun sebagai implementasi dari latar belakang yang telah dibahas pada bagian sebelumnya.</w:t>
       </w:r>
       <w:r>
         <w:rPr>
@@ -2069,6 +2085,7 @@
           <w:color w:val="000000"/>
           <w:sz w:val="24"/>
         </w:rPr>
+        <w:lastRenderedPageBreak/>
         <w:t xml:space="preserve">Sistem dari sisi pengguna memerlukan </w:t>
       </w:r>
       <w:r>
@@ -2196,7 +2213,6 @@
           <w:color w:val="000000"/>
           <w:sz w:val="24"/>
         </w:rPr>
-        <w:lastRenderedPageBreak/>
         <w:t>Sistem ini memerlukan jaringan</w:t>
       </w:r>
       <w:r>
@@ -2599,11 +2615,11 @@
         <w:t>Setelah dilakukan penelitian diberbagai desa yaitu des Cilame, desa Gadobangkong, dan kelurahan Cikutra terdapat beberapa dokumen yang bisa dianalisis sebagai keperluan pengembangan aplikasi</w:t>
       </w:r>
       <w:r>
-        <w:t xml:space="preserve">, beberapa dokumen tersebut yaitu dokume persyaratan dari penduduk seperti surat pengantar RT dan RW, fotocopy kartu keluarga, fotocopy kartu tanda penduduk, kartu peserta bpjs, kartu peserta jamsostek, dan surat pendukung lainnya. Serta ada disetiap desa akan selalu ada buku register yang didalamnya penduduk yang menggunakan pelayanan desa pada tiap masing-masing layanan. Kemudian dokumen surat hasil pelayanan, beberapa dokumen tersebut yaitu surat keterangan kartu keluarga sementara, keterangan kematian dan kelahiran, keterangan catatan kepolisian, </w:t>
+        <w:t xml:space="preserve">, beberapa dokumen tersebut yaitu dokume persyaratan dari penduduk seperti surat pengantar RT dan RW, fotocopy kartu keluarga, fotocopy kartu tanda penduduk, kartu peserta bpjs, kartu peserta jamsostek, dan surat pendukung lainnya. Serta ada disetiap desa akan selalu ada buku register yang didalamnya penduduk yang menggunakan </w:t>
       </w:r>
       <w:r>
         <w:lastRenderedPageBreak/>
-        <w:t>keterangan tidak mampu, keterangan usaha, keterangan domisili, keterangan ahli waris, dan lain-lain.</w:t>
+        <w:t>pelayanan desa pada tiap masing-masing layanan. Kemudian dokumen surat hasil pelayanan, beberapa dokumen tersebut yaitu surat keterangan kartu keluarga sementara, keterangan kematian dan kelahiran, keterangan catatan kepolisian, keterangan tidak mampu, keterangan usaha, keterangan domisili, keterangan ahli waris, dan lain-lain.</w:t>
       </w:r>
     </w:p>
     <w:p>
@@ -3039,6 +3055,7 @@
           <w:sz w:val="24"/>
           <w:szCs w:val="24"/>
         </w:rPr>
+        <w:lastRenderedPageBreak/>
         <w:t>Analisis kebutuhan sistem adalah analisis yang berisi pe</w:t>
       </w:r>
       <w:r>
@@ -3096,7 +3113,6 @@
           <w:sz w:val="24"/>
           <w:szCs w:val="24"/>
         </w:rPr>
-        <w:lastRenderedPageBreak/>
         <w:t>Tabel 3.</w:t>
       </w:r>
       <w:r>
@@ -3598,6 +3614,7 @@
           <w:sz w:val="24"/>
           <w:szCs w:val="24"/>
         </w:rPr>
+        <w:lastRenderedPageBreak/>
         <w:t>Analisis Fungsional Sistem</w:t>
       </w:r>
     </w:p>
@@ -3621,17 +3638,7 @@
           <w:sz w:val="24"/>
           <w:szCs w:val="24"/>
         </w:rPr>
-        <w:t xml:space="preserve">Analisis fungsionalitas sistem merupakan hasil analisa dari hal-hal atau proses yang diperkirakan akan dilakukan oleh sistem dengan tujuan yang telah dibahas sebelumnya. Adapun fungsi-fungsi yang akan dimiliki oleh sistem dibagi menjadi </w:t>
-      </w:r>
-      <w:r>
-        <w:rPr>
-          <w:rFonts w:ascii="Times New Roman" w:hAnsi="Times New Roman" w:cs="Times New Roman"/>
-          <w:color w:val="000000"/>
-          <w:sz w:val="24"/>
-          <w:szCs w:val="24"/>
-        </w:rPr>
-        <w:lastRenderedPageBreak/>
-        <w:t xml:space="preserve">tiga sisi yaitu admin, </w:t>
+        <w:t xml:space="preserve">Analisis fungsionalitas sistem merupakan hasil analisa dari hal-hal atau proses yang diperkirakan akan dilakukan oleh sistem dengan tujuan yang telah dibahas sebelumnya. Adapun fungsi-fungsi yang akan dimiliki oleh sistem dibagi menjadi tiga sisi yaitu admin, </w:t>
       </w:r>
       <w:r>
         <w:rPr>
@@ -3845,6 +3852,7 @@
           <w:sz w:val="24"/>
           <w:szCs w:val="24"/>
         </w:rPr>
+        <w:lastRenderedPageBreak/>
         <w:t xml:space="preserve">Admin adalah </w:t>
       </w:r>
       <w:r>
@@ -3884,7 +3892,6 @@
           <w:sz w:val="24"/>
           <w:szCs w:val="24"/>
         </w:rPr>
-        <w:lastRenderedPageBreak/>
         <w:t xml:space="preserve">Mengelola seluruh data master dan mengelola data </w:t>
       </w:r>
       <w:r>
@@ -4351,6 +4358,7 @@
           <w:szCs w:val="24"/>
           <w:lang w:val="en-US"/>
         </w:rPr>
+        <w:lastRenderedPageBreak/>
         <w:t xml:space="preserve">Cara yang kedua adalah dengan mengunjungi </w:t>
       </w:r>
       <w:r>
@@ -4370,17 +4378,7 @@
           <w:szCs w:val="24"/>
           <w:lang w:val="en-US"/>
         </w:rPr>
-        <w:t xml:space="preserve">Sistem Informasi Pelayanan Desa, kemudian mencari pembuatan surat sesuai kebutuhan. Lalu mengunggah dokumen persyaratan, jika dokumen persyaratan sudah terpenuhi </w:t>
-      </w:r>
-      <w:r>
-        <w:rPr>
-          <w:rFonts w:ascii="Times New Roman" w:hAnsi="Times New Roman" w:cs="Times New Roman"/>
-          <w:sz w:val="24"/>
-          <w:szCs w:val="24"/>
-          <w:lang w:val="en-US"/>
-        </w:rPr>
-        <w:lastRenderedPageBreak/>
-        <w:t xml:space="preserve">penduduk akan diberi informasi tanggal dan jam pengambilan surat melalui </w:t>
+        <w:t xml:space="preserve">Sistem Informasi Pelayanan Desa, kemudian mencari pembuatan surat sesuai kebutuhan. Lalu mengunggah dokumen persyaratan, jika dokumen persyaratan sudah terpenuhi penduduk akan diberi informasi tanggal dan jam pengambilan surat melalui </w:t>
       </w:r>
       <w:r>
         <w:rPr>
@@ -4971,6 +4969,7 @@
           <w:szCs w:val="24"/>
           <w:lang w:val="en-US"/>
         </w:rPr>
+        <w:lastRenderedPageBreak/>
         <w:t>Memberikan informasi bagi penduduk bagaimana cara menggunakan pelayanan desa khususnnya untuk membuat surat yang diperluka</w:t>
       </w:r>
       <w:r>
@@ -5005,7 +5004,6 @@
           <w:szCs w:val="24"/>
           <w:lang w:val="en-US"/>
         </w:rPr>
-        <w:lastRenderedPageBreak/>
         <w:t xml:space="preserve">Memberikan pelayanan </w:t>
       </w:r>
       <w:r>
@@ -5346,7 +5344,7 @@
         <w:rPr>
           <w:noProof/>
         </w:rPr>
-        <w:t>39</w:t>
+        <w:t>30</w:t>
       </w:r>
     </w:fldSimple>
   </w:p>

</xml_diff>